<commit_message>
Update board light, npk, soil moisture, ph sensor [12/3/2025]
</commit_message>
<xml_diff>
--- a/Document/DTH225650_HuynhQuocHuy_Project.docx
+++ b/Document/DTH225650_HuynhQuocHuy_Project.docx
@@ -6873,9 +6873,9 @@
         </w:rPr>
         <w:lastRenderedPageBreak/>
         <w:drawing>
-          <wp:inline distT="0" distB="0" distL="0" distR="0" wp14:anchorId="7DB4D04F" wp14:editId="3BFFC77E">
-            <wp:extent cx="3414308" cy="2185060"/>
-            <wp:effectExtent l="0" t="0" r="0" b="5715"/>
+          <wp:inline distT="0" distB="0" distL="0" distR="0" wp14:anchorId="7DB4D04F" wp14:editId="63A934C4">
+            <wp:extent cx="4755602" cy="3043451"/>
+            <wp:effectExtent l="0" t="0" r="6985" b="5080"/>
             <wp:docPr id="11" name="Picture 11" descr="Nông nghiệp thông minh là gì? Công nghệ trong nông nghiệp thông minh - Công  ty Tư vấn Quản lý OCD"/>
             <wp:cNvGraphicFramePr>
               <a:graphicFrameLocks xmlns:a="http://schemas.openxmlformats.org/drawingml/2006/main" noChangeAspect="1"/>
@@ -6905,7 +6905,7 @@
                   <pic:spPr bwMode="auto">
                     <a:xfrm>
                       <a:off x="0" y="0"/>
-                      <a:ext cx="3420661" cy="2189126"/>
+                      <a:ext cx="4778962" cy="3058401"/>
                     </a:xfrm>
                     <a:prstGeom prst="rect">
                       <a:avLst/>
@@ -7472,6 +7472,7 @@
           <w:sz w:val="28"/>
           <w:lang w:val="vi-VN"/>
         </w:rPr>
+        <w:lastRenderedPageBreak/>
         <w:t>Tổng Quan Về Tình Hình Nghiên Cứu</w:t>
       </w:r>
       <w:bookmarkEnd w:id="7"/>
@@ -7536,7 +7537,6 @@
         <w:rPr>
           <w:lang w:val="vi-VN"/>
         </w:rPr>
-        <w:lastRenderedPageBreak/>
         <w:t>Các nghiên cứu ứng dụng IoT trong nông nghiệp chính xác đã và đang phát triển mạnh mẽ, tập trung vào việc giám sát và tự động hóa các yếu tố môi trường nhằm tăng hiệu quả</w:t>
       </w:r>
       <w:r>
@@ -7865,7 +7865,14 @@
         <w:rPr>
           <w:lang w:val="vi-VN"/>
         </w:rPr>
-        <w:t>Đề tài nghiên cứu này ra đời nhằm khắc phục dứt điểm các vấn đề về phần cứng bằng cách lựa chọn ESP32 làm vi điều khiển trung tâm, tận dụng ưu thế về hiệu suất cao và khả năng kết nối mạng tích hợ</w:t>
+        <w:t xml:space="preserve">Đề tài nghiên cứu này ra đời nhằm khắc phục dứt điểm các vấn đề về phần cứng bằng cách lựa chọn ESP32 làm vi điều khiển trung tâm, tận dụng ưu thế về </w:t>
+      </w:r>
+      <w:r>
+        <w:rPr>
+          <w:lang w:val="vi-VN"/>
+        </w:rPr>
+        <w:lastRenderedPageBreak/>
+        <w:t>hiệu suất cao và khả năng kết nối mạng tích hợ</w:t>
       </w:r>
       <w:r>
         <w:rPr>
@@ -7889,14 +7896,7 @@
         <w:rPr>
           <w:lang w:val="vi-VN"/>
         </w:rPr>
-        <w:t xml:space="preserve">mạch chuyên biệt, đảm bảo tính ổn định, độ tin cậy và khả năng mở rộng quy mô. Đặc biệt, nghiên cứu đặt trọng tâm vào </w:t>
-      </w:r>
-      <w:r>
-        <w:rPr>
-          <w:lang w:val="vi-VN"/>
-        </w:rPr>
-        <w:lastRenderedPageBreak/>
-        <w:t>việc tích hợp đầy đủ các chức năng điều khiển đa năng, bao gồm việc điều khiển van nước thông minh dựa trên độ ẩm, NPK và pH, điều khiển mái che và đèn chiếu sáng, cũng như hiển thị thông báo cục bộ. Sự kết hợp này nhằm mang đến một mô hình IoT Smart Garden toàn diện, đa năng và hiệu quả, có khả năng tự động hóa và chăm sóc thực vật một cách tối ưu dựa trên đặc tính sinh trưởng của chúng.</w:t>
+        <w:t>mạch chuyên biệt, đảm bảo tính ổn định, độ tin cậy và khả năng mở rộng quy mô. Đặc biệt, nghiên cứu đặt trọng tâm vào việc tích hợp đầy đủ các chức năng điều khiển đa năng, bao gồm việc điều khiển van nước thông minh dựa trên độ ẩm, NPK và pH, điều khiển mái che và đèn chiếu sáng, cũng như hiển thị thông báo cục bộ. Sự kết hợp này nhằm mang đến một mô hình IoT Smart Garden toàn diện, đa năng và hiệu quả, có khả năng tự động hóa và chăm sóc thực vật một cách tối ưu dựa trên đặc tính sinh trưởng của chúng.</w:t>
       </w:r>
       <w:r>
         <w:rPr>
@@ -8225,6 +8225,9 @@
       </w:pPr>
     </w:p>
     <w:p>
+      <w:pPr>
+        <w:jc w:val="center"/>
+      </w:pPr>
       <w:r>
         <w:rPr>
           <w:bCs/>
@@ -9853,39 +9856,16 @@
           <w:szCs w:val="26"/>
           <w:lang w:val="vi-VN"/>
         </w:rPr>
-        <w:t>Các thiết bị cảm biến đóng vai trò là Publishers trong mô hình MQTT, thu thập các thông số vật lý của môi trường và chuyển đổi chúng thành dữ liệu số hóa để gử</w:t>
-      </w:r>
-      <w:r>
-        <w:rPr>
-          <w:bCs/>
-          <w:szCs w:val="26"/>
-          <w:lang w:val="vi-VN"/>
-        </w:rPr>
-        <w:t>i lên Broker</w:t>
-      </w:r>
-      <w:r>
-        <w:rPr>
-          <w:bCs/>
-          <w:szCs w:val="26"/>
-          <w:lang w:val="vi-VN"/>
-        </w:rPr>
-        <w:t>. Việc lựa chọn đa dạng các loại cảm biến là cần thiết để bao quát toàn bộ các yếu tố ảnh hưởng đến sự sinh trưởng của thực vật, bao gồm cả các yếu tố</w:t>
-      </w:r>
-      <w:r>
-        <w:rPr>
-          <w:bCs/>
-          <w:szCs w:val="26"/>
-          <w:lang w:val="vi-VN"/>
-        </w:rPr>
-        <w:t xml:space="preserve"> vi mô và vĩ mô </w:t>
-      </w:r>
-      <w:r>
-        <w:rPr>
-          <w:bCs/>
-          <w:szCs w:val="26"/>
-          <w:lang w:val="vi-VN"/>
-        </w:rPr>
-        <w:t>.</w:t>
+        <w:t xml:space="preserve">Các thiết bị cảm biến đóng vai trò là Publishers (Bộ phát hành) trong mô hình MQTT của hệ thống IoT. Chúng là tai và mắt của hệ thống, thực hiện nhiệm vụ thu thập các thông số vật lý liên tục từ môi trường (tầng thực địa) và chuyển đổi chúng thành dữ liệu số hóa để gửi lên Broker trung tâm. Việc lựa chọn đa dạng các loại cảm biến là thiết yếu để bao quát toàn bộ các yếu tố ảnh hưởng đến sự </w:t>
+      </w:r>
+      <w:r>
+        <w:rPr>
+          <w:bCs/>
+          <w:szCs w:val="26"/>
+          <w:lang w:val="vi-VN"/>
+        </w:rPr>
+        <w:lastRenderedPageBreak/>
+        <w:t>sinh trưởng của thực vật, bao gồm cả các yếu tố vi mô và vĩ mô, giúp hệ thống đưa ra các quyết định tự động và chính xác</w:t>
       </w:r>
     </w:p>
     <w:p>
@@ -9904,7 +9884,6 @@
           <w:szCs w:val="26"/>
           <w:lang w:val="vi-VN"/>
         </w:rPr>
-        <w:lastRenderedPageBreak/>
         <w:t>Cảm biế</w:t>
       </w:r>
       <w:r>
@@ -10170,6 +10149,41 @@
         </w:rPr>
         <w:t>Cảm biến ánh sáng tạo ra tín hiệu đầu ra cho biết cường độ ánh sáng bằng cách đo năng lượng bức xạ tồn tại trong một dải tần số rất hẹp về cơ bản được gọi là "ánh sáng", có tần số từ phổ ánh sáng "Hồng ngoại" đến "Ánh sáng nhìn thấy" cho đến phổ ánh sáng "Tia cực tím". Cảm biến ánh sáng là thiết bị thụ động chuyển đổi "năng lượng ánh sáng" này, dù là ánh sáng khả kiến hay hồng ngoại, thành tín hiệu điện đầu ra. Cảm biến ánh sáng thường được gọi là "Thiết bị quang điện" hoặc "Cảm biến quang" vì chúng chuyển đổi năng lượng ánh sáng (photon) thành điện (electron).Các thiết bị quang điện có thể được chia thành hai loại chính: loại tạo ra điện khi được chiếu sáng, chẳng hạn như Quang điện hoặc Phát quang, v.v., và loại thay đổi tính chất điện của chúng theo một cách nào đó như Quang điện trở hoặc Quang dẫn .</w:t>
       </w:r>
+      <w:r>
+        <w:rPr>
+          <w:bCs/>
+          <w:szCs w:val="26"/>
+          <w:lang w:val="vi-VN"/>
+        </w:rPr>
+        <w:fldChar w:fldCharType="begin"/>
+      </w:r>
+      <w:r>
+        <w:rPr>
+          <w:bCs/>
+          <w:szCs w:val="26"/>
+          <w:lang w:val="vi-VN"/>
+        </w:rPr>
+        <w:instrText xml:space="preserve"> ADDIN ZOTERO_ITEM CSL_CITATION {"citationID":"PnsCGLWb","properties":{"formattedCitation":"[14]","plainCitation":"[14]","noteIndex":0},"citationItems":[{"id":233,"uris":["http://zotero.org/users/local/N9Vb2a9Q/items/2FWM7L8K"],"itemData":{"id":233,"type":"post-weblog","abstract":"Electronics Tutorial about Light Sensor including Photocells, LDR, Photodiodes, Phototransistors, Photovoltaic Cells and Light Dependent Resistor","container-title":"Basic Electronics Tutorials","language":"vi","title":"Light Sensor including Photocell and LDR Sensor","URL":"https://www.electronics-tutorials.ws/io/io_4.html","author":[{"family":"Storr","given":"Wayne"}],"accessed":{"date-parts":[["2025",12,2]]},"issued":{"date-parts":[["2013",8,15]]}}}],"schema":"https://github.com/citation-style-language/schema/raw/master/csl-citation.json"} </w:instrText>
+      </w:r>
+      <w:r>
+        <w:rPr>
+          <w:bCs/>
+          <w:szCs w:val="26"/>
+          <w:lang w:val="vi-VN"/>
+        </w:rPr>
+        <w:fldChar w:fldCharType="separate"/>
+      </w:r>
+      <w:r>
+        <w:t>[14]</w:t>
+      </w:r>
+      <w:r>
+        <w:rPr>
+          <w:bCs/>
+          <w:szCs w:val="26"/>
+          <w:lang w:val="vi-VN"/>
+        </w:rPr>
+        <w:fldChar w:fldCharType="end"/>
+      </w:r>
     </w:p>
     <w:p>
       <w:pPr>
@@ -10178,6 +10192,216 @@
         <w:rPr>
           <w:bCs/>
           <w:szCs w:val="26"/>
+          <w:lang w:val="vi-VN"/>
+        </w:rPr>
+      </w:pPr>
+      <w:r>
+        <w:rPr>
+          <w:bCs/>
+          <w:szCs w:val="26"/>
+          <w:lang w:val="vi-VN"/>
+        </w:rPr>
+        <w:t>Nguyên lý cốt lõi của cảm biến ánh sáng, còn gọ</w:t>
+      </w:r>
+      <w:r>
+        <w:rPr>
+          <w:bCs/>
+          <w:szCs w:val="26"/>
+          <w:lang w:val="vi-VN"/>
+        </w:rPr>
+        <w:t>i là t</w:t>
+      </w:r>
+      <w:r>
+        <w:rPr>
+          <w:bCs/>
+          <w:szCs w:val="26"/>
+          <w:lang w:val="vi-VN"/>
+        </w:rPr>
+        <w:t>hiết bị quang điện hoặc Cảm biến quang, là chuyển đổi năng lượng bức xạ tồn tại trong dải tần số rất hẹp (phổ Hồng ngoại, Ánh sáng nhìn thấy, Tia cực tím) thành tín hiệu điện đầ</w:t>
+      </w:r>
+      <w:r>
+        <w:rPr>
+          <w:bCs/>
+          <w:szCs w:val="26"/>
+          <w:lang w:val="vi-VN"/>
+        </w:rPr>
+        <w:t>u ra.</w:t>
+      </w:r>
+      <w:r>
+        <w:rPr>
+          <w:bCs/>
+          <w:szCs w:val="26"/>
+          <w:lang w:val="vi-VN"/>
+        </w:rPr>
+        <w:t>L</w:t>
+      </w:r>
+      <w:r>
+        <w:rPr>
+          <w:bCs/>
+          <w:szCs w:val="26"/>
+          <w:lang w:val="vi-VN"/>
+        </w:rPr>
+        <w:t>CD l</w:t>
+      </w:r>
+      <w:r>
+        <w:rPr>
+          <w:bCs/>
+          <w:szCs w:val="26"/>
+          <w:lang w:val="vi-VN"/>
+        </w:rPr>
+        <w:t>à loại Quang dẫn (Photo-conductive), trong đó điện trở vật liệu giảm mạnh khi cường độ ánh sáng chiếu vào tăng lên. Hệ thống sau đó đo sự thay đổi điệ</w:t>
+      </w:r>
+      <w:r>
+        <w:rPr>
+          <w:bCs/>
+          <w:szCs w:val="26"/>
+          <w:lang w:val="vi-VN"/>
+        </w:rPr>
+        <w:t xml:space="preserve">n áp này </w:t>
+      </w:r>
+      <w:r>
+        <w:rPr>
+          <w:bCs/>
+          <w:szCs w:val="26"/>
+          <w:lang w:val="vi-VN"/>
+        </w:rPr>
+        <w:t>sử dụng chân Analog củ</w:t>
+      </w:r>
+      <w:r>
+        <w:rPr>
+          <w:bCs/>
+          <w:szCs w:val="26"/>
+          <w:lang w:val="vi-VN"/>
+        </w:rPr>
+        <w:t>a ESP32</w:t>
+      </w:r>
+      <w:r>
+        <w:rPr>
+          <w:bCs/>
+          <w:szCs w:val="26"/>
+          <w:lang w:val="vi-VN"/>
+        </w:rPr>
+        <w:t xml:space="preserve"> để suy ra cường độ</w:t>
+      </w:r>
+      <w:r>
+        <w:rPr>
+          <w:bCs/>
+          <w:szCs w:val="26"/>
+          <w:lang w:val="vi-VN"/>
+        </w:rPr>
+        <w:t xml:space="preserve"> ánh sáng.</w:t>
+      </w:r>
+    </w:p>
+    <w:p>
+      <w:pPr>
+        <w:ind w:left="720" w:firstLine="360"/>
+        <w:jc w:val="both"/>
+        <w:rPr>
+          <w:bCs/>
+          <w:szCs w:val="26"/>
+          <w:lang w:val="vi-VN"/>
+        </w:rPr>
+      </w:pPr>
+      <w:r>
+        <w:rPr>
+          <w:bCs/>
+          <w:szCs w:val="26"/>
+          <w:lang w:val="vi-VN"/>
+        </w:rPr>
+        <w:t>Module Kỹ thuật số</w:t>
+      </w:r>
+      <w:r>
+        <w:rPr>
+          <w:bCs/>
+          <w:szCs w:val="26"/>
+          <w:lang w:val="vi-VN"/>
+        </w:rPr>
+        <w:t xml:space="preserve"> như BH1750</w:t>
+      </w:r>
+      <w:r>
+        <w:rPr>
+          <w:bCs/>
+          <w:szCs w:val="26"/>
+          <w:lang w:val="vi-VN"/>
+        </w:rPr>
+        <w:t xml:space="preserve"> đo trực tiếp năng lượng ánh sáng và cung cấp giá trị Lux đã được hiệu chuẩn thông qua giao thức truyền dữ liệu như I2C, loại bỏ sự cần thiết của chuyển đổi ADC thủ</w:t>
+      </w:r>
+      <w:r>
+        <w:rPr>
+          <w:bCs/>
+          <w:szCs w:val="26"/>
+          <w:lang w:val="vi-VN"/>
+        </w:rPr>
+        <w:t xml:space="preserve"> công.</w:t>
+      </w:r>
+      <w:r>
+        <w:rPr>
+          <w:bCs/>
+          <w:szCs w:val="26"/>
+          <w:lang w:val="vi-VN"/>
+        </w:rPr>
+        <w:t xml:space="preserve"> </w:t>
+      </w:r>
+      <w:r>
+        <w:rPr>
+          <w:bCs/>
+          <w:szCs w:val="26"/>
+          <w:lang w:val="vi-VN"/>
+        </w:rPr>
+        <w:t>Giá trị Lux là đầu vào quan trọng để hệ thống quyết định bật/tắt đèn chiếu sáng nhân tạ</w:t>
+      </w:r>
+      <w:r>
+        <w:rPr>
+          <w:bCs/>
+          <w:szCs w:val="26"/>
+          <w:lang w:val="vi-VN"/>
+        </w:rPr>
+        <w:t xml:space="preserve">o </w:t>
+      </w:r>
+      <w:r>
+        <w:rPr>
+          <w:bCs/>
+          <w:szCs w:val="26"/>
+          <w:lang w:val="vi-VN"/>
+        </w:rPr>
+        <w:t>sử dụng PWM để điều chỉnh độ</w:t>
+      </w:r>
+      <w:r>
+        <w:rPr>
+          <w:bCs/>
+          <w:szCs w:val="26"/>
+          <w:lang w:val="vi-VN"/>
+        </w:rPr>
+        <w:t xml:space="preserve"> sáng</w:t>
+      </w:r>
+      <w:r>
+        <w:rPr>
+          <w:bCs/>
+          <w:szCs w:val="26"/>
+          <w:lang w:val="vi-VN"/>
+        </w:rPr>
+        <w:t xml:space="preserve"> hoặc điều chỉnh độ che phủ của mái che Servo.</w:t>
+      </w:r>
+    </w:p>
+    <w:p>
+      <w:pPr>
+        <w:ind w:left="720" w:firstLine="360"/>
+        <w:jc w:val="both"/>
+        <w:rPr>
+          <w:bCs/>
+          <w:szCs w:val="26"/>
+          <w:lang w:val="vi-VN"/>
+        </w:rPr>
+      </w:pPr>
+    </w:p>
+    <w:p>
+      <w:pPr>
+        <w:ind w:left="720" w:firstLine="360"/>
+        <w:jc w:val="both"/>
+        <w:rPr>
+          <w:bCs/>
+          <w:szCs w:val="26"/>
+          <w:lang w:val="vi-VN"/>
         </w:rPr>
       </w:pPr>
       <w:r>
@@ -10299,7 +10523,7 @@
           <w:szCs w:val="26"/>
           <w:lang w:val="vi-VN"/>
         </w:rPr>
-        <w:instrText xml:space="preserve"> ADDIN ZOTERO_ITEM CSL_CITATION {"citationID":"g6TB1nRk","properties":{"formattedCitation":"[14]","plainCitation":"[14]","noteIndex":0},"citationItems":[{"id":236,"uris":["http://zotero.org/users/local/N9Vb2a9Q/items/KWRPFLTT"],"itemData":{"id":236,"type":"article-journal","language":"en","source":"Zotero","title":"Digital-output relative humidity &amp; temperature sensor/module DHT22 (DHT22 also named as AM2302)","author":[{"family":"Liu","given":"Thomas"}]}}],"schema":"https://github.com/citation-style-language/schema/raw/master/csl-citation.json"} </w:instrText>
+        <w:instrText xml:space="preserve"> ADDIN ZOTERO_ITEM CSL_CITATION {"citationID":"g6TB1nRk","properties":{"formattedCitation":"[15]","plainCitation":"[15]","noteIndex":0},"citationItems":[{"id":236,"uris":["http://zotero.org/users/local/N9Vb2a9Q/items/KWRPFLTT"],"itemData":{"id":236,"type":"article-journal","language":"en","source":"Zotero","title":"Digital-output relative humidity &amp; temperature sensor/module DHT22 (DHT22 also named as AM2302)","author":[{"family":"Liu","given":"Thomas"}]}}],"schema":"https://github.com/citation-style-language/schema/raw/master/csl-citation.json"} </w:instrText>
       </w:r>
       <w:r>
         <w:rPr>
@@ -10310,7 +10534,7 @@
         <w:fldChar w:fldCharType="separate"/>
       </w:r>
       <w:r>
-        <w:t>[14]</w:t>
+        <w:t>[15]</w:t>
       </w:r>
       <w:r>
         <w:rPr>
@@ -10333,14 +10557,13 @@
         <w:keepNext/>
         <w:jc w:val="center"/>
       </w:pPr>
-      <w:bookmarkStart w:id="20" w:name="_GoBack"/>
-      <w:r>
-        <w:rPr>
-          <w:bCs/>
-          <w:szCs w:val="26"/>
-          <w:lang w:val="vi-VN"/>
-        </w:rPr>
-        <w:lastRenderedPageBreak/>
+      <w:r>
+        <w:rPr>
+          <w:bCs/>
+          <w:noProof/>
+          <w:szCs w:val="26"/>
+          <w:lang w:eastAsia="ja-JP"/>
+        </w:rPr>
         <w:drawing>
           <wp:inline distT="0" distB="0" distL="0" distR="0" wp14:anchorId="42A6B055" wp14:editId="410F2458">
             <wp:extent cx="4395350" cy="4989077"/>
@@ -10382,7 +10605,6 @@
           </wp:inline>
         </w:drawing>
       </w:r>
-      <w:bookmarkEnd w:id="20"/>
     </w:p>
     <w:p>
       <w:pPr>
@@ -10392,6 +10614,7 @@
           <w:b/>
           <w:bCs/>
           <w:i w:val="0"/>
+          <w:color w:val="auto"/>
           <w:sz w:val="26"/>
           <w:szCs w:val="26"/>
           <w:lang w:val="vi-VN"/>
@@ -10401,6 +10624,7 @@
         <w:rPr>
           <w:b/>
           <w:i w:val="0"/>
+          <w:color w:val="auto"/>
           <w:sz w:val="26"/>
           <w:szCs w:val="26"/>
         </w:rPr>
@@ -10410,6 +10634,7 @@
         <w:rPr>
           <w:b/>
           <w:i w:val="0"/>
+          <w:color w:val="auto"/>
           <w:sz w:val="26"/>
           <w:szCs w:val="26"/>
         </w:rPr>
@@ -10419,6 +10644,7 @@
         <w:rPr>
           <w:b/>
           <w:i w:val="0"/>
+          <w:color w:val="auto"/>
           <w:sz w:val="26"/>
           <w:szCs w:val="26"/>
         </w:rPr>
@@ -10428,6 +10654,7 @@
         <w:rPr>
           <w:b/>
           <w:i w:val="0"/>
+          <w:color w:val="auto"/>
           <w:sz w:val="26"/>
           <w:szCs w:val="26"/>
         </w:rPr>
@@ -10438,6 +10665,7 @@
           <w:b/>
           <w:i w:val="0"/>
           <w:noProof/>
+          <w:color w:val="auto"/>
           <w:sz w:val="26"/>
           <w:szCs w:val="26"/>
         </w:rPr>
@@ -10447,6 +10675,7 @@
         <w:rPr>
           <w:b/>
           <w:i w:val="0"/>
+          <w:color w:val="auto"/>
           <w:sz w:val="26"/>
           <w:szCs w:val="26"/>
         </w:rPr>
@@ -10456,6 +10685,7 @@
         <w:rPr>
           <w:b/>
           <w:i w:val="0"/>
+          <w:color w:val="auto"/>
           <w:sz w:val="26"/>
           <w:szCs w:val="26"/>
         </w:rPr>
@@ -10482,46 +10712,6 @@
           <w:lang w:val="vi-VN"/>
         </w:rPr>
       </w:pPr>
-      <w:r>
-        <w:rPr>
-          <w:bCs/>
-          <w:szCs w:val="26"/>
-          <w:lang w:val="vi-VN"/>
-        </w:rPr>
-        <w:t>Cảm biến Độ ẩm đất (Soil Moisture Se</w:t>
-      </w:r>
-      <w:r>
-        <w:rPr>
-          <w:bCs/>
-          <w:szCs w:val="26"/>
-          <w:lang w:val="vi-VN"/>
-        </w:rPr>
-        <w:t>nsor) hoạt động dựa trên nguyên lý đ</w:t>
-      </w:r>
-      <w:r>
-        <w:rPr>
-          <w:bCs/>
-          <w:szCs w:val="26"/>
-          <w:lang w:val="vi-VN"/>
-        </w:rPr>
-        <w:t>o điện trở hoặc điện dung của đất. Điện trở giảm khi độ ẩm tăng. Đây là thông số cơ bản nhất để kích hoạt hành động tưới tiêu, đảm bảo độ ẩm tối ưu và ngăn ngừa việc tưới quá mức gây lãng phí nướ</w:t>
-      </w:r>
-      <w:r>
-        <w:rPr>
-          <w:bCs/>
-          <w:szCs w:val="26"/>
-          <w:lang w:val="vi-VN"/>
-        </w:rPr>
-        <w:t>c</w:t>
-      </w:r>
-      <w:r>
-        <w:rPr>
-          <w:bCs/>
-          <w:szCs w:val="26"/>
-          <w:lang w:val="vi-VN"/>
-        </w:rPr>
-        <w:t>.</w:t>
-      </w:r>
     </w:p>
     <w:p>
       <w:pPr>
@@ -10533,6 +10723,46 @@
           <w:lang w:val="vi-VN"/>
         </w:rPr>
       </w:pPr>
+      <w:r>
+        <w:rPr>
+          <w:bCs/>
+          <w:szCs w:val="26"/>
+          <w:lang w:val="vi-VN"/>
+        </w:rPr>
+        <w:t>Cảm biến Độ ẩm đất (Soil Moisture Se</w:t>
+      </w:r>
+      <w:r>
+        <w:rPr>
+          <w:bCs/>
+          <w:szCs w:val="26"/>
+          <w:lang w:val="vi-VN"/>
+        </w:rPr>
+        <w:t>nsor) hoạt động dựa trên nguyên lý đ</w:t>
+      </w:r>
+      <w:r>
+        <w:rPr>
+          <w:bCs/>
+          <w:szCs w:val="26"/>
+          <w:lang w:val="vi-VN"/>
+        </w:rPr>
+        <w:t>o điện trở hoặc điện dung của đất. Điện trở giảm khi độ ẩm tăng. Đây là thông số cơ bản nhất để kích hoạt hành động tưới tiêu, đảm bảo độ ẩm tối ưu và ngăn ngừa việc tưới quá mức gây lãng phí nướ</w:t>
+      </w:r>
+      <w:r>
+        <w:rPr>
+          <w:bCs/>
+          <w:szCs w:val="26"/>
+          <w:lang w:val="vi-VN"/>
+        </w:rPr>
+        <w:t>c</w:t>
+      </w:r>
+      <w:r>
+        <w:rPr>
+          <w:bCs/>
+          <w:szCs w:val="26"/>
+          <w:lang w:val="vi-VN"/>
+        </w:rPr>
+        <w:t>.</w:t>
+      </w:r>
     </w:p>
     <w:p>
       <w:pPr>
@@ -10550,31 +10780,94 @@
           <w:szCs w:val="26"/>
           <w:lang w:val="vi-VN"/>
         </w:rPr>
-        <w:t>Cảm biến Hàm lượng Dinh dưỡng (NPK Se</w:t>
-      </w:r>
-      <w:r>
-        <w:rPr>
-          <w:bCs/>
-          <w:szCs w:val="26"/>
-          <w:lang w:val="vi-VN"/>
-        </w:rPr>
-        <w:t xml:space="preserve">nsor) hoạt động dựa trên nguyên lý </w:t>
-      </w:r>
-      <w:r>
-        <w:rPr>
-          <w:bCs/>
-          <w:szCs w:val="26"/>
-          <w:lang w:val="vi-VN"/>
-        </w:rPr>
-        <w:t>đo các yếu tố đa lượng cần thiết cho cây trồng: Nitrogen (N), Phosphorus (P), và Potassium (K). Dữ liệu NPK cho phép hệ thống không chỉ tưới nước mà còn đề xuất hoặc điều khiển việc cung cấp chất dinh dưỡng một cách chính xác, tăng cường chất lượng và năng suấ</w:t>
-      </w:r>
-      <w:r>
-        <w:rPr>
-          <w:bCs/>
-          <w:szCs w:val="26"/>
-          <w:lang w:val="vi-VN"/>
-        </w:rPr>
-        <w:t>t .</w:t>
+        <w:t>Sử dụng n</w:t>
+      </w:r>
+      <w:r>
+        <w:rPr>
+          <w:bCs/>
+          <w:szCs w:val="26"/>
+          <w:lang w:val="vi-VN"/>
+        </w:rPr>
+        <w:t>guyên lý Nhiệt độ</w:t>
+      </w:r>
+      <w:r>
+        <w:rPr>
+          <w:bCs/>
+          <w:szCs w:val="26"/>
+          <w:lang w:val="vi-VN"/>
+        </w:rPr>
+        <w:t xml:space="preserve"> (Thermistor) </w:t>
+      </w:r>
+      <w:r>
+        <w:rPr>
+          <w:bCs/>
+          <w:szCs w:val="26"/>
+          <w:lang w:val="vi-VN"/>
+        </w:rPr>
+        <w:t>một Thermistor NTC (Negative Temperature Coefficient), một loại điện trở mà giá trị điện trở giảm khi nhiệt độ tăng. Sự thay đổi điện trở này được đo và chuyển đổi thành giá trị nhiệt độ.</w:t>
+      </w:r>
+      <w:r>
+        <w:rPr>
+          <w:bCs/>
+          <w:szCs w:val="26"/>
+          <w:lang w:val="vi-VN"/>
+        </w:rPr>
+        <w:t xml:space="preserve"> N</w:t>
+      </w:r>
+      <w:r>
+        <w:rPr>
+          <w:bCs/>
+          <w:szCs w:val="26"/>
+          <w:lang w:val="vi-VN"/>
+        </w:rPr>
+        <w:t>guyên lý Độ ẩ</w:t>
+      </w:r>
+      <w:r>
+        <w:rPr>
+          <w:bCs/>
+          <w:szCs w:val="26"/>
+          <w:lang w:val="vi-VN"/>
+        </w:rPr>
+        <w:t>m (Capacitive) s</w:t>
+      </w:r>
+      <w:r>
+        <w:rPr>
+          <w:bCs/>
+          <w:szCs w:val="26"/>
+          <w:lang w:val="vi-VN"/>
+        </w:rPr>
+        <w:t xml:space="preserve">ử dụng một cặp điện cực với một vật liệu điện môi nhạy cảm với độ ẩm nằm giữa chúng. Khi độ ẩm thay đổi, điện dung của vật </w:t>
+      </w:r>
+      <w:r>
+        <w:rPr>
+          <w:bCs/>
+          <w:szCs w:val="26"/>
+          <w:lang w:val="vi-VN"/>
+        </w:rPr>
+        <w:lastRenderedPageBreak/>
+        <w:t>liệu này thay đổi. Sự thay đổi điện dung này được đo và chuyển thành giá trị độ ẩm tương đối.</w:t>
+      </w:r>
+      <w:r>
+        <w:rPr>
+          <w:lang w:val="vi-VN"/>
+        </w:rPr>
+        <w:t xml:space="preserve"> </w:t>
+      </w:r>
+      <w:r>
+        <w:rPr>
+          <w:bCs/>
+          <w:szCs w:val="26"/>
+          <w:lang w:val="vi-VN"/>
+        </w:rPr>
+        <w:t>Dữ liệu khí hậu này là cơ sở để duy trì điều kiện lý tưởng, chẳng hạn như kích hoạt hệ thống làm mát/thông gió hoặc gửi cảnh báo về nguy cơ bệnh tậ</w:t>
+      </w:r>
+      <w:r>
+        <w:rPr>
+          <w:bCs/>
+          <w:szCs w:val="26"/>
+          <w:lang w:val="vi-VN"/>
+        </w:rPr>
+        <w:t>t của cây trồng.</w:t>
       </w:r>
     </w:p>
     <w:p>
@@ -10584,32 +10877,420 @@
         <w:rPr>
           <w:bCs/>
           <w:szCs w:val="26"/>
-          <w:lang w:val="vi-VN"/>
-        </w:rPr>
-      </w:pPr>
-      <w:r>
-        <w:rPr>
-          <w:bCs/>
-          <w:szCs w:val="26"/>
-          <w:lang w:val="vi-VN"/>
-        </w:rPr>
-        <w:t>Cảm biến Độ pH đấ</w:t>
-      </w:r>
-      <w:r>
-        <w:rPr>
-          <w:bCs/>
-          <w:szCs w:val="26"/>
-          <w:lang w:val="vi-VN"/>
-        </w:rPr>
-        <w:t>t (pH Sensor) hoạt động dựa trên nguyên lý đ</w:t>
-      </w:r>
-      <w:r>
-        <w:rPr>
-          <w:bCs/>
-          <w:szCs w:val="26"/>
-          <w:lang w:val="vi-VN"/>
-        </w:rPr>
-        <w:t>o nồng độ ion Hydrogen trong đất để xác định tính axit hoặc kiềm. Độ pH tối ưu là yếu tố quyết định khả năng hấp thụ chất dinh dưỡng của cây. Dữ liệu pH được dùng để điều khiển hệ thống bơm dung dịch điều chỉnh độ pH nếu cần thiết.</w:t>
+        </w:rPr>
+      </w:pPr>
+      <w:r>
+        <w:rPr>
+          <w:bCs/>
+          <w:szCs w:val="26"/>
+          <w:lang w:val="vi-VN"/>
+        </w:rPr>
+        <w:t>Cảm biến độ</w:t>
+      </w:r>
+      <w:r>
+        <w:rPr>
+          <w:bCs/>
+          <w:szCs w:val="26"/>
+          <w:lang w:val="vi-VN"/>
+        </w:rPr>
+        <w:t xml:space="preserve"> biến độ ẩm đất thường hoạt động dự</w:t>
+      </w:r>
+      <w:r>
+        <w:rPr>
+          <w:bCs/>
+          <w:szCs w:val="26"/>
+          <w:lang w:val="vi-VN"/>
+        </w:rPr>
+        <w:t>a trên hai nguyên lý, trong đó đ</w:t>
+      </w:r>
+      <w:r>
+        <w:rPr>
+          <w:bCs/>
+          <w:szCs w:val="26"/>
+          <w:lang w:val="vi-VN"/>
+        </w:rPr>
+        <w:t>iện trở</w:t>
+      </w:r>
+      <w:r>
+        <w:rPr>
+          <w:bCs/>
+          <w:szCs w:val="26"/>
+          <w:lang w:val="vi-VN"/>
+        </w:rPr>
+        <w:t xml:space="preserve"> (Resistive) </w:t>
+      </w:r>
+      <w:r>
+        <w:rPr>
+          <w:bCs/>
+          <w:szCs w:val="26"/>
+          <w:lang w:val="vi-VN"/>
+        </w:rPr>
+        <w:t xml:space="preserve"> là loại cơ bản nhất, đo điện trở giữa hai điện cực được cắm vào đất. Nước (có tính dẫn điện) làm giảm điện trở của đất. Điện trở giảm khi độ ẩm tăng. Tuy nhiên, loại này dễ bị ăn mòn điện phân. Dữ liệu đầu ra thường là tín hiệu Analog cần được số hóa (ADC) bở</w:t>
+      </w:r>
+      <w:r>
+        <w:rPr>
+          <w:bCs/>
+          <w:szCs w:val="26"/>
+          <w:lang w:val="vi-VN"/>
+        </w:rPr>
+        <w:t xml:space="preserve">i ESP32. </w:t>
+      </w:r>
+      <w:r>
+        <w:rPr>
+          <w:bCs/>
+          <w:szCs w:val="26"/>
+          <w:lang w:val="vi-VN"/>
+        </w:rPr>
+        <w:t>Nguyên lý cò lại là đ</w:t>
+      </w:r>
+      <w:r>
+        <w:rPr>
+          <w:bCs/>
+          <w:szCs w:val="26"/>
+          <w:lang w:val="vi-VN"/>
+        </w:rPr>
+        <w:t>iệ</w:t>
+      </w:r>
+      <w:r>
+        <w:rPr>
+          <w:bCs/>
+          <w:szCs w:val="26"/>
+          <w:lang w:val="vi-VN"/>
+        </w:rPr>
+        <w:t xml:space="preserve">n dung (Capacitive) là loại </w:t>
+      </w:r>
+      <w:r>
+        <w:rPr>
+          <w:bCs/>
+          <w:szCs w:val="26"/>
+          <w:lang w:val="vi-VN"/>
+        </w:rPr>
+        <w:t xml:space="preserve">đo điện dung của đất xung quanh điện cực. </w:t>
+      </w:r>
+      <w:r>
+        <w:rPr>
+          <w:bCs/>
+          <w:szCs w:val="26"/>
+        </w:rPr>
+        <w:t>Độ ẩm của đất ảnh hưởng trực tiếp đến hằng số điện môi và do đó là điện dung. Loại này bền hơn và chính xác hơn vì các điện cực không tiếp xúc trực tiếp với đấ</w:t>
+      </w:r>
+      <w:r>
+        <w:rPr>
+          <w:bCs/>
+          <w:szCs w:val="26"/>
+        </w:rPr>
+        <w:t>t.</w:t>
+      </w:r>
+      <w:r>
+        <w:t xml:space="preserve"> </w:t>
+      </w:r>
+      <w:r>
+        <w:rPr>
+          <w:bCs/>
+          <w:szCs w:val="26"/>
+        </w:rPr>
+        <w:t>Đây là thông số cơ bản nhất để kích hoạt hành động tưới tiêu, đảm bảo độ ẩm tối ưu và ngăn ngừa lãng phí nước.</w:t>
+      </w:r>
+      <w:r>
+        <w:rPr>
+          <w:bCs/>
+          <w:szCs w:val="26"/>
+        </w:rPr>
+        <w:t>tưới.</w:t>
+      </w:r>
+      <w:r>
+        <w:rPr>
+          <w:bCs/>
+          <w:szCs w:val="26"/>
+        </w:rPr>
+        <w:fldChar w:fldCharType="begin"/>
+      </w:r>
+      <w:r>
+        <w:rPr>
+          <w:bCs/>
+          <w:szCs w:val="26"/>
+        </w:rPr>
+        <w:instrText xml:space="preserve"> ADDIN ZOTERO_ITEM CSL_CITATION {"citationID":"U7a3xvxx","properties":{"formattedCitation":"[16]","plainCitation":"[16]","noteIndex":0},"citationItems":[{"id":237,"uris":["http://zotero.org/users/local/N9Vb2a9Q/items/2BUIMJKU"],"itemData":{"id":237,"type":"post-weblog","abstract":"Don't let inaccurate soil moisture data derail your research. Learn how the right sensor can greatly impact the success of your studies and projects.","language":"en-US","note":"section: Measurement Insights","title":"Soil moisture sensors—How they work. Why some are not research grade - METER Group","URL":"https://metergroup.com/measurement-insights/soil-moisture-sensors-how-they-work-why-some-are-not-research-grade/","accessed":{"date-parts":[["2025",12,2]]},"issued":{"date-parts":[["2023",5,1]]}}}],"schema":"https://github.com/citation-style-language/schema/raw/master/csl-citation.json"} </w:instrText>
+      </w:r>
+      <w:r>
+        <w:rPr>
+          <w:bCs/>
+          <w:szCs w:val="26"/>
+        </w:rPr>
+        <w:fldChar w:fldCharType="separate"/>
+      </w:r>
+      <w:r>
+        <w:t>[16]</w:t>
+      </w:r>
+      <w:r>
+        <w:rPr>
+          <w:bCs/>
+          <w:szCs w:val="26"/>
+        </w:rPr>
+        <w:fldChar w:fldCharType="end"/>
+      </w:r>
+    </w:p>
+    <w:p>
+      <w:pPr>
+        <w:keepNext/>
+        <w:jc w:val="center"/>
+      </w:pPr>
+      <w:r>
+        <w:rPr>
+          <w:bCs/>
+          <w:szCs w:val="26"/>
+        </w:rPr>
+        <w:drawing>
+          <wp:inline distT="0" distB="0" distL="0" distR="0" wp14:anchorId="0348DFC5" wp14:editId="0F49B4C5">
+            <wp:extent cx="3707423" cy="2409825"/>
+            <wp:effectExtent l="19050" t="19050" r="26670" b="9525"/>
+            <wp:docPr id="3" name="Picture 3"/>
+            <wp:cNvGraphicFramePr>
+              <a:graphicFrameLocks xmlns:a="http://schemas.openxmlformats.org/drawingml/2006/main" noChangeAspect="1"/>
+            </wp:cNvGraphicFramePr>
+            <a:graphic xmlns:a="http://schemas.openxmlformats.org/drawingml/2006/main">
+              <a:graphicData uri="http://schemas.openxmlformats.org/drawingml/2006/picture">
+                <pic:pic xmlns:pic="http://schemas.openxmlformats.org/drawingml/2006/picture">
+                  <pic:nvPicPr>
+                    <pic:cNvPr id="1" name=""/>
+                    <pic:cNvPicPr/>
+                  </pic:nvPicPr>
+                  <pic:blipFill>
+                    <a:blip r:embed="rId17"/>
+                    <a:stretch>
+                      <a:fillRect/>
+                    </a:stretch>
+                  </pic:blipFill>
+                  <pic:spPr>
+                    <a:xfrm>
+                      <a:off x="0" y="0"/>
+                      <a:ext cx="3709432" cy="2411131"/>
+                    </a:xfrm>
+                    <a:prstGeom prst="rect">
+                      <a:avLst/>
+                    </a:prstGeom>
+                    <a:ln>
+                      <a:solidFill>
+                        <a:schemeClr val="tx1"/>
+                      </a:solidFill>
+                    </a:ln>
+                  </pic:spPr>
+                </pic:pic>
+              </a:graphicData>
+            </a:graphic>
+          </wp:inline>
+        </w:drawing>
+      </w:r>
+    </w:p>
+    <w:p>
+      <w:pPr>
+        <w:pStyle w:val="Caption"/>
+        <w:jc w:val="center"/>
+        <w:rPr>
+          <w:b/>
+          <w:i w:val="0"/>
+          <w:color w:val="auto"/>
+          <w:sz w:val="26"/>
+          <w:szCs w:val="26"/>
+        </w:rPr>
+      </w:pPr>
+      <w:r>
+        <w:rPr>
+          <w:b/>
+          <w:i w:val="0"/>
+          <w:color w:val="auto"/>
+          <w:sz w:val="26"/>
+          <w:szCs w:val="26"/>
+        </w:rPr>
+        <w:t xml:space="preserve">Hình </w:t>
+      </w:r>
+      <w:r>
+        <w:rPr>
+          <w:b/>
+          <w:i w:val="0"/>
+          <w:color w:val="auto"/>
+          <w:sz w:val="26"/>
+          <w:szCs w:val="26"/>
+        </w:rPr>
+        <w:fldChar w:fldCharType="begin"/>
+      </w:r>
+      <w:r>
+        <w:rPr>
+          <w:b/>
+          <w:i w:val="0"/>
+          <w:color w:val="auto"/>
+          <w:sz w:val="26"/>
+          <w:szCs w:val="26"/>
+        </w:rPr>
+        <w:instrText xml:space="preserve"> SEQ Hình \* ARABIC </w:instrText>
+      </w:r>
+      <w:r>
+        <w:rPr>
+          <w:b/>
+          <w:i w:val="0"/>
+          <w:color w:val="auto"/>
+          <w:sz w:val="26"/>
+          <w:szCs w:val="26"/>
+        </w:rPr>
+        <w:fldChar w:fldCharType="separate"/>
+      </w:r>
+      <w:r>
+        <w:rPr>
+          <w:b/>
+          <w:i w:val="0"/>
+          <w:noProof/>
+          <w:color w:val="auto"/>
+          <w:sz w:val="26"/>
+          <w:szCs w:val="26"/>
+        </w:rPr>
+        <w:t>7</w:t>
+      </w:r>
+      <w:r>
+        <w:rPr>
+          <w:b/>
+          <w:i w:val="0"/>
+          <w:color w:val="auto"/>
+          <w:sz w:val="26"/>
+          <w:szCs w:val="26"/>
+        </w:rPr>
+        <w:fldChar w:fldCharType="end"/>
+      </w:r>
+      <w:r>
+        <w:rPr>
+          <w:b/>
+          <w:i w:val="0"/>
+          <w:color w:val="auto"/>
+          <w:sz w:val="26"/>
+          <w:szCs w:val="26"/>
+        </w:rPr>
+        <w:t>: Minh họa độ ẩm đất</w:t>
+      </w:r>
+    </w:p>
+    <w:p>
+      <w:pPr>
+        <w:keepNext/>
+        <w:jc w:val="center"/>
+      </w:pPr>
+      <w:r>
+        <w:drawing>
+          <wp:inline distT="0" distB="0" distL="0" distR="0" wp14:anchorId="44829437" wp14:editId="530B707D">
+            <wp:extent cx="4988560" cy="2740381"/>
+            <wp:effectExtent l="0" t="0" r="2540" b="3175"/>
+            <wp:docPr id="7" name="Picture 7"/>
+            <wp:cNvGraphicFramePr>
+              <a:graphicFrameLocks xmlns:a="http://schemas.openxmlformats.org/drawingml/2006/main" noChangeAspect="1"/>
+            </wp:cNvGraphicFramePr>
+            <a:graphic xmlns:a="http://schemas.openxmlformats.org/drawingml/2006/main">
+              <a:graphicData uri="http://schemas.openxmlformats.org/drawingml/2006/picture">
+                <pic:pic xmlns:pic="http://schemas.openxmlformats.org/drawingml/2006/picture">
+                  <pic:nvPicPr>
+                    <pic:cNvPr id="1" name=""/>
+                    <pic:cNvPicPr/>
+                  </pic:nvPicPr>
+                  <pic:blipFill>
+                    <a:blip r:embed="rId18"/>
+                    <a:stretch>
+                      <a:fillRect/>
+                    </a:stretch>
+                  </pic:blipFill>
+                  <pic:spPr>
+                    <a:xfrm>
+                      <a:off x="0" y="0"/>
+                      <a:ext cx="4990869" cy="2741649"/>
+                    </a:xfrm>
+                    <a:prstGeom prst="rect">
+                      <a:avLst/>
+                    </a:prstGeom>
+                  </pic:spPr>
+                </pic:pic>
+              </a:graphicData>
+            </a:graphic>
+          </wp:inline>
+        </w:drawing>
+      </w:r>
+    </w:p>
+    <w:p>
+      <w:pPr>
+        <w:pStyle w:val="Caption"/>
+        <w:jc w:val="center"/>
+        <w:rPr>
+          <w:b/>
+          <w:i w:val="0"/>
+          <w:color w:val="auto"/>
+          <w:sz w:val="26"/>
+          <w:szCs w:val="26"/>
+        </w:rPr>
+      </w:pPr>
+      <w:r>
+        <w:rPr>
+          <w:b/>
+          <w:i w:val="0"/>
+          <w:color w:val="auto"/>
+          <w:sz w:val="26"/>
+          <w:szCs w:val="26"/>
+        </w:rPr>
+        <w:t xml:space="preserve">Hình </w:t>
+      </w:r>
+      <w:r>
+        <w:rPr>
+          <w:b/>
+          <w:i w:val="0"/>
+          <w:color w:val="auto"/>
+          <w:sz w:val="26"/>
+          <w:szCs w:val="26"/>
+        </w:rPr>
+        <w:fldChar w:fldCharType="begin"/>
+      </w:r>
+      <w:r>
+        <w:rPr>
+          <w:b/>
+          <w:i w:val="0"/>
+          <w:color w:val="auto"/>
+          <w:sz w:val="26"/>
+          <w:szCs w:val="26"/>
+        </w:rPr>
+        <w:instrText xml:space="preserve"> SEQ Hình \* ARABIC </w:instrText>
+      </w:r>
+      <w:r>
+        <w:rPr>
+          <w:b/>
+          <w:i w:val="0"/>
+          <w:color w:val="auto"/>
+          <w:sz w:val="26"/>
+          <w:szCs w:val="26"/>
+        </w:rPr>
+        <w:fldChar w:fldCharType="separate"/>
+      </w:r>
+      <w:r>
+        <w:rPr>
+          <w:b/>
+          <w:i w:val="0"/>
+          <w:noProof/>
+          <w:color w:val="auto"/>
+          <w:sz w:val="26"/>
+          <w:szCs w:val="26"/>
+        </w:rPr>
+        <w:t>8</w:t>
+      </w:r>
+      <w:r>
+        <w:rPr>
+          <w:b/>
+          <w:i w:val="0"/>
+          <w:color w:val="auto"/>
+          <w:sz w:val="26"/>
+          <w:szCs w:val="26"/>
+        </w:rPr>
+        <w:fldChar w:fldCharType="end"/>
+      </w:r>
+      <w:r>
+        <w:rPr>
+          <w:b/>
+          <w:i w:val="0"/>
+          <w:color w:val="auto"/>
+          <w:sz w:val="26"/>
+          <w:szCs w:val="26"/>
+        </w:rPr>
+        <w:t>: Minh họa cảm biến độ ẩm đất</w:t>
       </w:r>
     </w:p>
     <w:p>
@@ -10628,16 +11309,104 @@
           <w:szCs w:val="26"/>
           <w:lang w:val="vi-VN"/>
         </w:rPr>
-        <w:t xml:space="preserve">Các cảm biến này được kết nối với các chân Digital hoặc Analog của ESP32. Dữ liệu từ các chân Analog (như cảm biến độ ẩm đất cơ bản) được số hóa (ADC) </w:t>
-      </w:r>
-      <w:r>
-        <w:rPr>
-          <w:bCs/>
-          <w:szCs w:val="26"/>
-          <w:lang w:val="vi-VN"/>
-        </w:rPr>
         <w:lastRenderedPageBreak/>
-        <w:t>trước khi truyền đi. Các cảm biến phức tạp hơn (như NPK/pH) hoặc yêu cầu tốc độ cao (như Ánh sáng kỹ thuật số) có thể giao tiếp qua các giao thức nối tiếp như I2C hoặc SPI, đảm bảo việc truyền dữ liệu chính xác và hiệu quả.</w:t>
+        <w:t>Cảm biến Hàm lượng Dinh dưỡng (NPK Se</w:t>
+      </w:r>
+      <w:r>
+        <w:rPr>
+          <w:bCs/>
+          <w:szCs w:val="26"/>
+          <w:lang w:val="vi-VN"/>
+        </w:rPr>
+        <w:t>nsor) hoạt độ</w:t>
+      </w:r>
+      <w:bookmarkStart w:id="20" w:name="_GoBack"/>
+      <w:bookmarkEnd w:id="20"/>
+      <w:r>
+        <w:rPr>
+          <w:bCs/>
+          <w:szCs w:val="26"/>
+          <w:lang w:val="vi-VN"/>
+        </w:rPr>
+        <w:t xml:space="preserve">ng dựa trên nguyên lý </w:t>
+      </w:r>
+      <w:r>
+        <w:rPr>
+          <w:bCs/>
+          <w:szCs w:val="26"/>
+          <w:lang w:val="vi-VN"/>
+        </w:rPr>
+        <w:t>đo các yếu tố đa lượng cần thiết cho cây trồng: Nitrogen (N), Phosphorus (P), và Potassium (K). Dữ liệu NPK cho phép hệ thống không chỉ tưới nước mà còn đề xuất hoặc điều khiển việc cung cấp chất dinh dưỡng một cách chính xác, tăng cường chất lượng và năng suấ</w:t>
+      </w:r>
+      <w:r>
+        <w:rPr>
+          <w:bCs/>
+          <w:szCs w:val="26"/>
+          <w:lang w:val="vi-VN"/>
+        </w:rPr>
+        <w:t>t .</w:t>
+      </w:r>
+      <w:r>
+        <w:rPr>
+          <w:bCs/>
+          <w:szCs w:val="26"/>
+          <w:lang w:val="vi-VN"/>
+        </w:rPr>
+        <w:t>Nguyên lý hoạt động thường dựa trên việc đo độ dẫn điện (Electrical Conductivity - EC) của dung dịch đất. Cảm biến phát ra một sóng điện từ và đo phản ứng của đất, từ đó suy ra hàm lượng các ion dinh dưỡng quan trọng (N, P, K) thông qua các thuật toán phức tạp được tích hợp trong module. Dữ liệu NPK cho phép hệ thống không chỉ tưới nước mà còn đề xuất hoặc điều khiển việc cung cấp chất dinh dưỡng (phân bón lỏng) một cách chính xác</w:t>
+      </w:r>
+    </w:p>
+    <w:p>
+      <w:pPr>
+        <w:ind w:left="720" w:firstLine="360"/>
+        <w:jc w:val="both"/>
+        <w:rPr>
+          <w:bCs/>
+          <w:szCs w:val="26"/>
+          <w:lang w:val="vi-VN"/>
+        </w:rPr>
+      </w:pPr>
+      <w:r>
+        <w:rPr>
+          <w:bCs/>
+          <w:szCs w:val="26"/>
+          <w:lang w:val="vi-VN"/>
+        </w:rPr>
+        <w:t>Cảm biến Độ pH đấ</w:t>
+      </w:r>
+      <w:r>
+        <w:rPr>
+          <w:bCs/>
+          <w:szCs w:val="26"/>
+          <w:lang w:val="vi-VN"/>
+        </w:rPr>
+        <w:t>t (pH Sensor) hoạt động dựa trên nguyên lý đ</w:t>
+      </w:r>
+      <w:r>
+        <w:rPr>
+          <w:bCs/>
+          <w:szCs w:val="26"/>
+          <w:lang w:val="vi-VN"/>
+        </w:rPr>
+        <w:t>o nồng độ ion Hydrogen trong đất để xác định tính axit hoặc kiềm. Độ pH tối ưu là yếu tố quyết định khả năng hấp thụ chất dinh dưỡng của cây. Dữ liệu pH được dùng để điều khiển hệ thống bơm dung dịch điều chỉnh độ pH nếu cần thiết.</w:t>
+      </w:r>
+    </w:p>
+    <w:p>
+      <w:pPr>
+        <w:ind w:left="720" w:firstLine="360"/>
+        <w:jc w:val="both"/>
+        <w:rPr>
+          <w:bCs/>
+          <w:szCs w:val="26"/>
+          <w:lang w:val="vi-VN"/>
+        </w:rPr>
+      </w:pPr>
+      <w:r>
+        <w:rPr>
+          <w:bCs/>
+          <w:szCs w:val="26"/>
+          <w:lang w:val="vi-VN"/>
+        </w:rPr>
+        <w:t>Các cảm biến này được kết nối với các chân Digital hoặc Analog của ESP32. Dữ liệu từ các chân Analog (như cảm biến độ ẩm đất cơ bản) được số hóa (ADC) trước khi truyền đi. Các cảm biến phức tạp hơn (như NPK/pH) hoặc yêu cầu tốc độ cao (như Ánh sáng kỹ thuật số) có thể giao tiếp qua các giao thức nối tiếp như I2C hoặc SPI, đảm bảo việc truyền dữ liệu chính xác và hiệu quả.</w:t>
       </w:r>
     </w:p>
     <w:p>
@@ -10915,6 +11684,7 @@
           <w:szCs w:val="26"/>
           <w:lang w:val="vi-VN"/>
         </w:rPr>
+        <w:lastRenderedPageBreak/>
         <w:t xml:space="preserve">Board </w:t>
       </w:r>
       <w:r>
@@ -11333,7 +12103,6 @@
           <w:szCs w:val="26"/>
           <w:lang w:val="vi-VN"/>
         </w:rPr>
-        <w:lastRenderedPageBreak/>
         <w:t xml:space="preserve">Board Mạch 5 nhận tín hiệu từ Broker hive mq sẽ  và sử dụng MicroPython cho việc điều khiển hiển thị trên Màn hình LCD. </w:t>
       </w:r>
       <w:r>
@@ -11419,6 +12188,7 @@
           <w:noProof/>
           <w:lang w:eastAsia="ja-JP"/>
         </w:rPr>
+        <w:lastRenderedPageBreak/>
         <w:drawing>
           <wp:inline distT="0" distB="0" distL="0" distR="0" wp14:anchorId="117531DB" wp14:editId="3CE0425A">
             <wp:extent cx="5760085" cy="4624705"/>
@@ -11435,7 +12205,7 @@
                     <pic:cNvPicPr/>
                   </pic:nvPicPr>
                   <pic:blipFill>
-                    <a:blip r:embed="rId17" cstate="print">
+                    <a:blip r:embed="rId19" cstate="print">
                       <a:extLst>
                         <a:ext uri="{28A0092B-C50C-407E-A947-70E740481C1C}">
                           <a14:useLocalDpi xmlns:a14="http://schemas.microsoft.com/office/drawing/2010/main" val="0"/>
@@ -11526,7 +12296,7 @@
           <w:sz w:val="26"/>
           <w:szCs w:val="26"/>
         </w:rPr>
-        <w:t>7</w:t>
+        <w:t>9</w:t>
       </w:r>
       <w:r>
         <w:rPr>
@@ -11615,16 +12385,7 @@
           <w:szCs w:val="26"/>
           <w:lang w:val="vi-VN"/>
         </w:rPr>
-        <w:t xml:space="preserve">Hệ thống sử dụng các linh kiện phổ thông và nền tảng ESP32 có chi phí thấp, tổng chi phí dự kiến sẽ nằm trong mức hợp lý cho một mô hình Smart Garden. Bảng dự toán chi phí sẽ bao gồm các thành phần chính như Board  mạch ESP32 (số lượng: 5-6 bo), Cảm biến (Ánh sáng, DHTxx, Độ ẩm đất, NPK, pH), </w:t>
-      </w:r>
-      <w:r>
-        <w:rPr>
-          <w:bCs/>
-          <w:szCs w:val="26"/>
-          <w:lang w:val="vi-VN"/>
-        </w:rPr>
-        <w:lastRenderedPageBreak/>
-        <w:t>Thiết bị điều khiển (Servo, Relay, LCD), và các Linh kiện phụ trợ (dây nối, nguồn, công tắc, biến trở). (Phần này sẽ được trình bày dưới dạng bảng trong tài liệu chính thức, với giá trị cụ thể được ước tính dựa trên giá thị trường hiện tại của các linh kiện điện tử).</w:t>
+        <w:t>Hệ thống sử dụng các linh kiện phổ thông và nền tảng ESP32 có chi phí thấp, tổng chi phí dự kiến sẽ nằm trong mức hợp lý cho một mô hình Smart Garden. Bảng dự toán chi phí sẽ bao gồm các thành phần chính như Board  mạch ESP32 (số lượng: 5-6 bo), Cảm biến (Ánh sáng, DHTxx, Độ ẩm đất, NPK, pH), Thiết bị điều khiển (Servo, Relay, LCD), và các Linh kiện phụ trợ (dây nối, nguồn, công tắc, biến trở). (Phần này sẽ được trình bày dưới dạng bảng trong tài liệu chính thức, với giá trị cụ thể được ước tính dựa trên giá thị trường hiện tại của các linh kiện điện tử).</w:t>
       </w:r>
     </w:p>
     <w:p>
@@ -11770,6 +12531,7 @@
           <w:szCs w:val="26"/>
           <w:lang w:val="vi-VN"/>
         </w:rPr>
+        <w:lastRenderedPageBreak/>
         <w:t xml:space="preserve">Bảng  </w:t>
       </w:r>
       <w:r>
@@ -12963,7 +13725,6 @@
           <w:szCs w:val="26"/>
           <w:lang w:val="vi-VN"/>
         </w:rPr>
-        <w:lastRenderedPageBreak/>
         <w:t>Để đảm bảo hệ thống hoạt động ổn định và đáp ứng các yêu cầu về I/O, các linh kiện bổ sung được đưa vào dự</w:t>
       </w:r>
       <w:r>
@@ -13262,6 +14023,7 @@
           <w:szCs w:val="26"/>
           <w:lang w:val="vi-VN"/>
         </w:rPr>
+        <w:lastRenderedPageBreak/>
         <w:t xml:space="preserve">Bảng  </w:t>
       </w:r>
       <w:r>
@@ -15456,7 +16218,6 @@
               <w:rPr>
                 <w:szCs w:val="26"/>
               </w:rPr>
-              <w:lastRenderedPageBreak/>
               <w:t>11</w:t>
             </w:r>
           </w:p>
@@ -16593,7 +17354,6 @@
           <w:szCs w:val="26"/>
           <w:lang w:val="vi-VN"/>
         </w:rPr>
-        <w:lastRenderedPageBreak/>
         <w:t>Mỗi nhóm cảm biến được thiết lập logic điều khiển thông minh tại NodeJS Broker  hoặc tại chính Actuator Node (Edge Computing), nhằm tự động hóa quá trình chăm sóc thực vật dựa trên các ngưỡng độ</w:t>
       </w:r>
       <w:r>
@@ -16811,7 +17571,16 @@
           <w:szCs w:val="26"/>
           <w:lang w:val="vi-VN"/>
         </w:rPr>
-        <w:t>ộ ẩm cao, van đóng lại. Logic Hồi tiế</w:t>
+        <w:t xml:space="preserve">ộ ẩm cao, van </w:t>
+      </w:r>
+      <w:r>
+        <w:rPr>
+          <w:bCs/>
+          <w:szCs w:val="26"/>
+          <w:lang w:val="vi-VN"/>
+        </w:rPr>
+        <w:lastRenderedPageBreak/>
+        <w:t>đóng lại. Logic Hồi tiế</w:t>
       </w:r>
       <w:r>
         <w:rPr>
@@ -17409,17 +18178,7 @@
           <w:szCs w:val="26"/>
           <w:lang w:val="vi-VN"/>
         </w:rPr>
-        <w:t xml:space="preserve">. NodeJS Broker lắng nghe thông điệp này và cập nhật trạng thái </w:t>
-      </w:r>
-      <w:r>
-        <w:rPr>
-          <w:bCs/>
-          <w:color w:val="000000" w:themeColor="text1"/>
-          <w:szCs w:val="26"/>
-          <w:lang w:val="vi-VN"/>
-        </w:rPr>
-        <w:lastRenderedPageBreak/>
-        <w:t xml:space="preserve">ONLINE/OFFLINE vào bảng iot_devices trong </w:t>
+        <w:t xml:space="preserve">. NodeJS Broker lắng nghe thông điệp này và cập nhật trạng thái ONLINE/OFFLINE vào bảng iot_devices trong </w:t>
       </w:r>
       <w:r>
         <w:rPr>
@@ -17662,6 +18421,7 @@
           <w:szCs w:val="26"/>
           <w:lang w:val="vi-VN"/>
         </w:rPr>
+        <w:lastRenderedPageBreak/>
         <w:t>Hiệu suấ</w:t>
       </w:r>
       <w:r>
@@ -18200,7 +18960,6 @@
           <w:szCs w:val="26"/>
           <w:lang w:val="vi-VN"/>
         </w:rPr>
-        <w:lastRenderedPageBreak/>
         <w:t>Thu thậ</w:t>
       </w:r>
       <w:r>
@@ -18572,6 +19331,7 @@
           <w:bCs/>
           <w:szCs w:val="26"/>
         </w:rPr>
+        <w:lastRenderedPageBreak/>
         <w:t>Board 4 pH Sensor Control</w:t>
       </w:r>
     </w:p>
@@ -19101,7 +19861,6 @@
           <w:b/>
           <w:sz w:val="28"/>
         </w:rPr>
-        <w:lastRenderedPageBreak/>
         <w:t>Hạn Chế</w:t>
       </w:r>
     </w:p>
@@ -19255,7 +20014,16 @@
           <w:szCs w:val="26"/>
           <w:lang w:val="vi-VN"/>
         </w:rPr>
-        <w:t>huyển đổi sang việc triển khai một Broker MQTT nội bộ (ví dụ: Mosquitto) trên một Raspberry Pi hoặc Server cá nhân. Đồng thời, áp dụng giao thức mã hóa SSL/TLS cho kết nối MQTT giữa các Node và Broker để tăng cường bảo mật dữ liệ</w:t>
+        <w:t xml:space="preserve">huyển đổi sang việc triển khai một </w:t>
+      </w:r>
+      <w:r>
+        <w:rPr>
+          <w:bCs/>
+          <w:szCs w:val="26"/>
+          <w:lang w:val="vi-VN"/>
+        </w:rPr>
+        <w:lastRenderedPageBreak/>
+        <w:t>Broker MQTT nội bộ (ví dụ: Mosquitto) trên một Raspberry Pi hoặc Server cá nhân. Đồng thời, áp dụng giao thức mã hóa SSL/TLS cho kết nối MQTT giữa các Node và Broker để tăng cường bảo mật dữ liệ</w:t>
       </w:r>
       <w:r>
         <w:rPr>
@@ -19974,7 +20742,49 @@
           <w:sz w:val="28"/>
         </w:rPr>
         <w:tab/>
+        <w:t>Storr W., “Light Sensor including Photocell and LDR Sensor,” Basic Electronics Tutorials. Accessed: Dec. 02, 2025. [Online]. Available: https://www.electronics-tutorials.ws/io/io_4.html</w:t>
+      </w:r>
+    </w:p>
+    <w:p>
+      <w:pPr>
+        <w:pStyle w:val="Bibliography"/>
+        <w:rPr>
+          <w:sz w:val="28"/>
+        </w:rPr>
+      </w:pPr>
+      <w:r>
+        <w:rPr>
+          <w:sz w:val="28"/>
+        </w:rPr>
+        <w:t>[15]</w:t>
+      </w:r>
+      <w:r>
+        <w:rPr>
+          <w:sz w:val="28"/>
+        </w:rPr>
+        <w:tab/>
         <w:t>T. Liu, “Digital-output relative humidity &amp; temperature sensor/module DHT22 (DHT22 also named as AM2302)”.</w:t>
+      </w:r>
+    </w:p>
+    <w:p>
+      <w:pPr>
+        <w:pStyle w:val="Bibliography"/>
+        <w:rPr>
+          <w:sz w:val="28"/>
+        </w:rPr>
+      </w:pPr>
+      <w:r>
+        <w:rPr>
+          <w:sz w:val="28"/>
+        </w:rPr>
+        <w:t>[16]</w:t>
+      </w:r>
+      <w:r>
+        <w:rPr>
+          <w:sz w:val="28"/>
+        </w:rPr>
+        <w:tab/>
+        <w:t>“Soil moisture sensors—How they work. Why some are not research grade - METER Group.” Accessed: Dec. 02, 2025. [Online]. Available: https://metergroup.com/measurement-insights/soil-moisture-sensors-how-they-work-why-some-are-not-research-grade/</w:t>
       </w:r>
     </w:p>
     <w:p>
@@ -20083,7 +20893,7 @@
           <w:rPr>
             <w:noProof/>
           </w:rPr>
-          <w:t>13</w:t>
+          <w:t>23</w:t>
         </w:r>
         <w:r>
           <w:rPr>
@@ -23832,7 +24642,7 @@
 </file>
 
 <file path=customXml/itemProps1.xml><?xml version="1.0" encoding="utf-8"?>
-<ds:datastoreItem xmlns:ds="http://schemas.openxmlformats.org/officeDocument/2006/customXml" ds:itemID="{38DA1DF0-1610-4444-B2D6-603E472442C6}">
+<ds:datastoreItem xmlns:ds="http://schemas.openxmlformats.org/officeDocument/2006/customXml" ds:itemID="{69B58908-E6D9-4F79-AB67-2C409A8784D0}">
   <ds:schemaRefs>
     <ds:schemaRef ds:uri="http://schemas.openxmlformats.org/officeDocument/2006/bibliography"/>
   </ds:schemaRefs>

</xml_diff>